<commit_message>
half way done with project functions
</commit_message>
<xml_diff>
--- a/Documents/ProjectFunctions.docx
+++ b/Documents/ProjectFunctions.docx
@@ -984,273 +984,554 @@
         <w:spacing w:after="0"/>
       </w:pPr>
       <w:r>
+        <w:t xml:space="preserve">FROM Recipe as r </w:t>
+      </w:r>
+    </w:p>
+    <w:p>
+      <w:pPr>
+        <w:spacing w:after="0"/>
+      </w:pPr>
+      <w:r>
+        <w:t xml:space="preserve">WHERE </w:t>
+      </w:r>
+      <w:proofErr w:type="spellStart"/>
+      <w:proofErr w:type="gramStart"/>
+      <w:r>
+        <w:t>r.Name</w:t>
+      </w:r>
+      <w:proofErr w:type="spellEnd"/>
+      <w:proofErr w:type="gramEnd"/>
+      <w:r>
+        <w:t xml:space="preserve"> = @</w:t>
+      </w:r>
+      <w:proofErr w:type="spellStart"/>
+      <w:r>
+        <w:t>RecipeName</w:t>
+      </w:r>
+      <w:proofErr w:type="spellEnd"/>
+    </w:p>
+    <w:p>
+      <w:pPr>
+        <w:spacing w:after="0"/>
+      </w:pPr>
+      <w:r>
+        <w:t>Parse Query</w:t>
+      </w:r>
+    </w:p>
+    <w:p>
+      <w:pPr>
+        <w:spacing w:after="0"/>
+      </w:pPr>
+      <w:r>
+        <w:t>Execute Query</w:t>
+      </w:r>
+    </w:p>
+    <w:p>
+      <w:pPr>
+        <w:spacing w:after="0"/>
+      </w:pPr>
+      <w:r>
+        <w:t>Close connection to database</w:t>
+      </w:r>
+    </w:p>
+    <w:p>
+      <w:pPr>
+        <w:spacing w:after="0"/>
+      </w:pPr>
+    </w:p>
+    <w:p>
+      <w:pPr>
+        <w:rPr>
+          <w:b/>
+        </w:rPr>
+      </w:pPr>
+    </w:p>
+    <w:p>
+      <w:pPr>
+        <w:spacing w:after="0"/>
+      </w:pPr>
+      <w:r>
+        <w:rPr>
+          <w:b/>
+        </w:rPr>
+        <w:t xml:space="preserve">Function: </w:t>
+      </w:r>
+      <w:r>
+        <w:rPr>
+          <w:highlight w:val="yellow"/>
+        </w:rPr>
+        <w:t>Search Ingredient</w:t>
+      </w:r>
+    </w:p>
+    <w:p>
+      <w:pPr>
+        <w:spacing w:after="0"/>
+      </w:pPr>
+      <w:r>
+        <w:rPr>
+          <w:b/>
+        </w:rPr>
+        <w:t xml:space="preserve">Inputs: </w:t>
+      </w:r>
+      <w:r>
+        <w:t>@</w:t>
+      </w:r>
+      <w:proofErr w:type="spellStart"/>
+      <w:r>
+        <w:t>IngredientName</w:t>
+      </w:r>
+      <w:proofErr w:type="spellEnd"/>
+    </w:p>
+    <w:p>
+      <w:pPr>
+        <w:spacing w:after="0"/>
+      </w:pPr>
+      <w:r>
+        <w:rPr>
+          <w:b/>
+        </w:rPr>
+        <w:t xml:space="preserve">Outputs: </w:t>
+      </w:r>
+      <w:proofErr w:type="spellStart"/>
+      <w:proofErr w:type="gramStart"/>
+      <w:r>
+        <w:t>r.No</w:t>
+      </w:r>
+      <w:proofErr w:type="spellEnd"/>
+      <w:proofErr w:type="gramEnd"/>
+      <w:r>
+        <w:t xml:space="preserve"> </w:t>
+      </w:r>
+      <w:proofErr w:type="spellStart"/>
+      <w:r>
+        <w:t>r.Name</w:t>
+      </w:r>
+      <w:proofErr w:type="spellEnd"/>
+      <w:r>
+        <w:t xml:space="preserve"> </w:t>
+      </w:r>
+      <w:proofErr w:type="spellStart"/>
+      <w:r>
+        <w:t>r.Time</w:t>
+      </w:r>
+      <w:proofErr w:type="spellEnd"/>
+      <w:r>
+        <w:t xml:space="preserve"> </w:t>
+      </w:r>
+      <w:proofErr w:type="spellStart"/>
+      <w:r>
+        <w:t>r.UserID</w:t>
+      </w:r>
+      <w:proofErr w:type="spellEnd"/>
+    </w:p>
+    <w:p>
+      <w:pPr>
+        <w:spacing w:after="0"/>
+      </w:pPr>
+      <w:r>
+        <w:rPr>
+          <w:b/>
+        </w:rPr>
+        <w:t xml:space="preserve">Pseudocode: </w:t>
+      </w:r>
+    </w:p>
+    <w:p>
+      <w:pPr>
+        <w:spacing w:after="0"/>
+      </w:pPr>
+      <w:r>
+        <w:t>Connect to the database</w:t>
+      </w:r>
+    </w:p>
+    <w:p>
+      <w:pPr>
+        <w:spacing w:after="0"/>
+      </w:pPr>
+      <w:r>
+        <w:t xml:space="preserve">Query = SELECT </w:t>
+      </w:r>
+      <w:proofErr w:type="spellStart"/>
+      <w:proofErr w:type="gramStart"/>
+      <w:r>
+        <w:t>r.No</w:t>
+      </w:r>
+      <w:proofErr w:type="spellEnd"/>
+      <w:proofErr w:type="gramEnd"/>
+      <w:r>
+        <w:t xml:space="preserve"> </w:t>
+      </w:r>
+      <w:proofErr w:type="spellStart"/>
+      <w:r>
+        <w:t>r.Name</w:t>
+      </w:r>
+      <w:proofErr w:type="spellEnd"/>
+      <w:r>
+        <w:t xml:space="preserve"> </w:t>
+      </w:r>
+      <w:proofErr w:type="spellStart"/>
+      <w:r>
+        <w:t>r.Time</w:t>
+      </w:r>
+      <w:proofErr w:type="spellEnd"/>
+      <w:r>
+        <w:t xml:space="preserve"> </w:t>
+      </w:r>
+      <w:proofErr w:type="spellStart"/>
+      <w:r>
+        <w:t>r.UserID</w:t>
+      </w:r>
+      <w:proofErr w:type="spellEnd"/>
+    </w:p>
+    <w:p>
+      <w:pPr>
+        <w:spacing w:after="0"/>
+      </w:pPr>
+      <w:r>
         <w:t>FROM Recipe as r</w:t>
       </w:r>
       <w:r>
+        <w:t xml:space="preserve">, </w:t>
+      </w:r>
+      <w:proofErr w:type="spellStart"/>
+      <w:r>
+        <w:t>ConsistOf</w:t>
+      </w:r>
+      <w:proofErr w:type="spellEnd"/>
+      <w:r>
+        <w:t xml:space="preserve"> as c, Ingredient as </w:t>
+      </w:r>
+      <w:proofErr w:type="spellStart"/>
+      <w:r>
+        <w:t>i</w:t>
+      </w:r>
+      <w:proofErr w:type="spellEnd"/>
+    </w:p>
+    <w:p>
+      <w:pPr>
+        <w:spacing w:after="0"/>
+      </w:pPr>
+      <w:r>
+        <w:t xml:space="preserve">WHERE </w:t>
+      </w:r>
+      <w:r>
+        <w:t>(@</w:t>
+      </w:r>
+      <w:proofErr w:type="spellStart"/>
+      <w:r>
+        <w:t>IngredientName</w:t>
+      </w:r>
+      <w:proofErr w:type="spellEnd"/>
+      <w:r>
+        <w:t xml:space="preserve"> = i.name) AND (</w:t>
+      </w:r>
+      <w:proofErr w:type="spellStart"/>
+      <w:proofErr w:type="gramStart"/>
+      <w:r>
+        <w:t>c.iname</w:t>
+      </w:r>
+      <w:proofErr w:type="spellEnd"/>
+      <w:proofErr w:type="gramEnd"/>
+      <w:r>
+        <w:t xml:space="preserve"> = i.name) AND</w:t>
+      </w:r>
+      <w:r>
+        <w:t xml:space="preserve"> (</w:t>
+      </w:r>
+      <w:proofErr w:type="spellStart"/>
+      <w:r>
+        <w:t>c.r_num</w:t>
+      </w:r>
+      <w:proofErr w:type="spellEnd"/>
+      <w:r>
+        <w:t xml:space="preserve"> = </w:t>
+      </w:r>
+      <w:proofErr w:type="spellStart"/>
+      <w:r>
+        <w:t>r.No</w:t>
+      </w:r>
+      <w:proofErr w:type="spellEnd"/>
+      <w:r>
+        <w:t>)</w:t>
+      </w:r>
+    </w:p>
+    <w:p>
+      <w:pPr>
+        <w:spacing w:after="0"/>
+      </w:pPr>
+      <w:r>
+        <w:t>Parse Query</w:t>
+      </w:r>
+    </w:p>
+    <w:p>
+      <w:pPr>
+        <w:spacing w:after="0"/>
+      </w:pPr>
+      <w:r>
+        <w:t>Execute Query</w:t>
+      </w:r>
+    </w:p>
+    <w:p>
+      <w:pPr>
+        <w:spacing w:after="0"/>
+      </w:pPr>
+      <w:r>
+        <w:t>Close connection to database</w:t>
+      </w:r>
+    </w:p>
+    <w:p>
+      <w:pPr>
+        <w:spacing w:after="0"/>
+      </w:pPr>
+    </w:p>
+    <w:p>
+      <w:pPr>
+        <w:rPr>
+          <w:b/>
+        </w:rPr>
+      </w:pPr>
+    </w:p>
+    <w:p>
+      <w:pPr>
+        <w:spacing w:after="0"/>
+      </w:pPr>
+      <w:r>
+        <w:rPr>
+          <w:b/>
+        </w:rPr>
+        <w:lastRenderedPageBreak/>
+        <w:t xml:space="preserve">Function: </w:t>
+      </w:r>
+      <w:r>
+        <w:rPr>
+          <w:highlight w:val="yellow"/>
+        </w:rPr>
+        <w:t>View/Select Recipe</w:t>
+      </w:r>
+    </w:p>
+    <w:p>
+      <w:pPr>
+        <w:spacing w:after="0"/>
+      </w:pPr>
+      <w:r>
+        <w:rPr>
+          <w:b/>
+        </w:rPr>
+        <w:t xml:space="preserve">Inputs: </w:t>
+      </w:r>
+      <w:r>
+        <w:t>@</w:t>
+      </w:r>
+      <w:proofErr w:type="spellStart"/>
+      <w:r>
+        <w:t>RecipeID</w:t>
+      </w:r>
+      <w:proofErr w:type="spellEnd"/>
+    </w:p>
+    <w:p>
+      <w:pPr>
+        <w:spacing w:after="0"/>
+      </w:pPr>
+      <w:r>
+        <w:rPr>
+          <w:b/>
+        </w:rPr>
+        <w:t xml:space="preserve">Outputs: </w:t>
+      </w:r>
+      <w:r>
+        <w:t>r</w:t>
+      </w:r>
+      <w:r>
+        <w:t>ec</w:t>
+      </w:r>
+      <w:r>
+        <w:t>.no, r</w:t>
+      </w:r>
+      <w:r>
+        <w:t>ec</w:t>
+      </w:r>
+      <w:r>
+        <w:t>.name</w:t>
+      </w:r>
+      <w:r>
+        <w:t xml:space="preserve">, </w:t>
+      </w:r>
+      <w:proofErr w:type="spellStart"/>
+      <w:proofErr w:type="gramStart"/>
+      <w:r>
+        <w:t>r</w:t>
+      </w:r>
+      <w:r>
+        <w:t>ec</w:t>
+      </w:r>
+      <w:r>
+        <w:t>.time</w:t>
+      </w:r>
+      <w:proofErr w:type="spellEnd"/>
+      <w:proofErr w:type="gramEnd"/>
+      <w:r>
+        <w:t>,</w:t>
+      </w:r>
+      <w:r>
         <w:t xml:space="preserve"> </w:t>
       </w:r>
-    </w:p>
-    <w:p>
-      <w:pPr>
-        <w:spacing w:after="0"/>
-      </w:pPr>
-      <w:r>
-        <w:t xml:space="preserve">WHERE </w:t>
+      <w:proofErr w:type="spellStart"/>
+      <w:r>
+        <w:t>r</w:t>
+      </w:r>
+      <w:r>
+        <w:t>ec</w:t>
+      </w:r>
+      <w:r>
+        <w:t>.userID</w:t>
+      </w:r>
+      <w:proofErr w:type="spellEnd"/>
+      <w:r>
+        <w:t xml:space="preserve">, </w:t>
+      </w:r>
+      <w:r>
+        <w:t>r</w:t>
+      </w:r>
+      <w:r>
+        <w:t>ec</w:t>
+      </w:r>
+      <w:r>
+        <w:t>.info</w:t>
+      </w:r>
+      <w:r>
+        <w:t xml:space="preserve">, </w:t>
+      </w:r>
+      <w:proofErr w:type="spellStart"/>
+      <w:r>
+        <w:t>rev.uID</w:t>
+      </w:r>
+      <w:proofErr w:type="spellEnd"/>
+      <w:r>
+        <w:t xml:space="preserve">, rev.no, </w:t>
+      </w:r>
+      <w:proofErr w:type="spellStart"/>
+      <w:r>
+        <w:t>rev.rating</w:t>
+      </w:r>
+      <w:proofErr w:type="spellEnd"/>
+    </w:p>
+    <w:p>
+      <w:pPr>
+        <w:spacing w:after="0"/>
+      </w:pPr>
+      <w:r>
+        <w:rPr>
+          <w:b/>
+        </w:rPr>
+        <w:t xml:space="preserve">Pseudocode: </w:t>
+      </w:r>
+    </w:p>
+    <w:p>
+      <w:pPr>
+        <w:spacing w:after="0"/>
+      </w:pPr>
+      <w:r>
+        <w:t>Connect to the database</w:t>
+      </w:r>
+    </w:p>
+    <w:p>
+      <w:pPr>
+        <w:spacing w:after="0"/>
+      </w:pPr>
+      <w:r>
+        <w:t>Query =</w:t>
+      </w:r>
+      <w:r>
+        <w:t xml:space="preserve"> </w:t>
+      </w:r>
+      <w:r>
+        <w:t xml:space="preserve">SELECT </w:t>
+      </w:r>
+      <w:r>
+        <w:t xml:space="preserve">rec.no, rec.name, </w:t>
       </w:r>
       <w:proofErr w:type="spellStart"/>
       <w:proofErr w:type="gramStart"/>
       <w:r>
-        <w:t>r.Name</w:t>
+        <w:t>rec.time</w:t>
       </w:r>
       <w:proofErr w:type="spellEnd"/>
       <w:proofErr w:type="gramEnd"/>
       <w:r>
-        <w:t xml:space="preserve"> = @</w:t>
-      </w:r>
-      <w:proofErr w:type="spellStart"/>
-      <w:r>
-        <w:t>RecipeName</w:t>
-      </w:r>
-      <w:proofErr w:type="spellEnd"/>
-    </w:p>
-    <w:p>
-      <w:pPr>
-        <w:spacing w:after="0"/>
-      </w:pPr>
-      <w:r>
-        <w:t>Parse Query</w:t>
-      </w:r>
-    </w:p>
-    <w:p>
-      <w:pPr>
-        <w:spacing w:after="0"/>
-      </w:pPr>
-      <w:r>
-        <w:t>Execute Query</w:t>
-      </w:r>
-    </w:p>
-    <w:p>
-      <w:pPr>
-        <w:spacing w:after="0"/>
-      </w:pPr>
-      <w:r>
-        <w:t>Close connection to database</w:t>
-      </w:r>
-    </w:p>
-    <w:p>
-      <w:pPr>
-        <w:spacing w:after="0"/>
-      </w:pPr>
-    </w:p>
-    <w:p>
-      <w:pPr>
-        <w:rPr>
-          <w:b/>
-        </w:rPr>
-      </w:pPr>
-    </w:p>
-    <w:p>
-      <w:pPr>
-        <w:spacing w:after="0"/>
-      </w:pPr>
-      <w:r>
-        <w:rPr>
-          <w:b/>
-        </w:rPr>
-        <w:t xml:space="preserve">Function: </w:t>
-      </w:r>
-      <w:r>
-        <w:rPr>
-          <w:highlight w:val="yellow"/>
-        </w:rPr>
-        <w:t>Search Ingredient</w:t>
-      </w:r>
-    </w:p>
-    <w:p>
-      <w:pPr>
-        <w:spacing w:after="0"/>
-      </w:pPr>
-      <w:r>
-        <w:rPr>
-          <w:b/>
-        </w:rPr>
-        <w:t xml:space="preserve">Inputs: </w:t>
-      </w:r>
-      <w:r>
-        <w:t>@</w:t>
-      </w:r>
-      <w:proofErr w:type="spellStart"/>
-      <w:r>
-        <w:t>IngredientName</w:t>
-      </w:r>
-      <w:proofErr w:type="spellEnd"/>
-    </w:p>
-    <w:p>
-      <w:pPr>
-        <w:spacing w:after="0"/>
-      </w:pPr>
-      <w:r>
-        <w:rPr>
-          <w:b/>
-        </w:rPr>
-        <w:t xml:space="preserve">Outputs: </w:t>
-      </w:r>
-      <w:proofErr w:type="spellStart"/>
-      <w:proofErr w:type="gramStart"/>
-      <w:r>
-        <w:t>r.No</w:t>
-      </w:r>
-      <w:proofErr w:type="spellEnd"/>
-      <w:proofErr w:type="gramEnd"/>
+        <w:t xml:space="preserve">, </w:t>
+      </w:r>
+      <w:proofErr w:type="spellStart"/>
+      <w:r>
+        <w:t>rec.userID</w:t>
+      </w:r>
+      <w:proofErr w:type="spellEnd"/>
+      <w:r>
+        <w:t xml:space="preserve">, rec.info, </w:t>
+      </w:r>
+      <w:proofErr w:type="spellStart"/>
+      <w:r>
+        <w:t>rev.uID</w:t>
+      </w:r>
+      <w:proofErr w:type="spellEnd"/>
+      <w:r>
+        <w:t xml:space="preserve">, </w:t>
+      </w:r>
+      <w:proofErr w:type="spellStart"/>
+      <w:r>
+        <w:t>rev.</w:t>
+      </w:r>
+      <w:r>
+        <w:t>rec_</w:t>
+      </w:r>
+      <w:r>
+        <w:t>no</w:t>
+      </w:r>
+      <w:proofErr w:type="spellEnd"/>
+      <w:r>
+        <w:t xml:space="preserve">, </w:t>
+      </w:r>
+      <w:proofErr w:type="spellStart"/>
+      <w:r>
+        <w:t>rev.rating</w:t>
+      </w:r>
+      <w:proofErr w:type="spellEnd"/>
+    </w:p>
+    <w:p>
+      <w:pPr>
+        <w:spacing w:after="0"/>
+      </w:pPr>
+      <w:r>
+        <w:t>FROM</w:t>
+      </w:r>
       <w:r>
         <w:t xml:space="preserve"> </w:t>
       </w:r>
-      <w:proofErr w:type="spellStart"/>
-      <w:r>
-        <w:t>r.Name</w:t>
-      </w:r>
-      <w:proofErr w:type="spellEnd"/>
-      <w:r>
-        <w:t xml:space="preserve"> </w:t>
-      </w:r>
-      <w:proofErr w:type="spellStart"/>
-      <w:r>
-        <w:t>r.Time</w:t>
-      </w:r>
-      <w:proofErr w:type="spellEnd"/>
-      <w:r>
-        <w:t xml:space="preserve"> </w:t>
-      </w:r>
-      <w:proofErr w:type="spellStart"/>
-      <w:r>
-        <w:t>r.UserID</w:t>
-      </w:r>
-      <w:proofErr w:type="spellEnd"/>
-    </w:p>
-    <w:p>
-      <w:pPr>
-        <w:spacing w:after="0"/>
-      </w:pPr>
-      <w:r>
-        <w:rPr>
-          <w:b/>
-        </w:rPr>
-        <w:t xml:space="preserve">Pseudocode: </w:t>
-      </w:r>
-    </w:p>
-    <w:p>
-      <w:pPr>
-        <w:spacing w:after="0"/>
-      </w:pPr>
-      <w:r>
-        <w:t>Connect to the database</w:t>
-      </w:r>
-    </w:p>
-    <w:p>
-      <w:pPr>
-        <w:spacing w:after="0"/>
-      </w:pPr>
-      <w:r>
-        <w:t xml:space="preserve">Query = SELECT </w:t>
-      </w:r>
-      <w:proofErr w:type="spellStart"/>
-      <w:proofErr w:type="gramStart"/>
-      <w:r>
-        <w:t>r.No</w:t>
-      </w:r>
-      <w:proofErr w:type="spellEnd"/>
-      <w:proofErr w:type="gramEnd"/>
-      <w:r>
-        <w:t xml:space="preserve"> </w:t>
-      </w:r>
-      <w:proofErr w:type="spellStart"/>
-      <w:r>
-        <w:t>r.Name</w:t>
-      </w:r>
-      <w:proofErr w:type="spellEnd"/>
-      <w:r>
-        <w:t xml:space="preserve"> </w:t>
-      </w:r>
-      <w:proofErr w:type="spellStart"/>
-      <w:r>
-        <w:t>r.Time</w:t>
-      </w:r>
-      <w:proofErr w:type="spellEnd"/>
-      <w:r>
-        <w:t xml:space="preserve"> </w:t>
-      </w:r>
-      <w:proofErr w:type="spellStart"/>
-      <w:r>
-        <w:t>r.UserID</w:t>
-      </w:r>
-      <w:proofErr w:type="spellEnd"/>
-    </w:p>
-    <w:p>
-      <w:pPr>
-        <w:spacing w:after="0"/>
-      </w:pPr>
-      <w:r>
-        <w:t>FROM Recipe as r</w:t>
-      </w:r>
-      <w:r>
-        <w:t xml:space="preserve">, </w:t>
-      </w:r>
-      <w:proofErr w:type="spellStart"/>
-      <w:r>
-        <w:t>ConsistOf</w:t>
-      </w:r>
-      <w:proofErr w:type="spellEnd"/>
-      <w:r>
-        <w:t xml:space="preserve"> as c, Ingredient as </w:t>
-      </w:r>
-      <w:proofErr w:type="spellStart"/>
-      <w:r>
-        <w:t>i</w:t>
-      </w:r>
-      <w:proofErr w:type="spellEnd"/>
-    </w:p>
-    <w:p>
-      <w:pPr>
-        <w:spacing w:after="0"/>
-      </w:pPr>
-      <w:r>
-        <w:t xml:space="preserve">WHERE </w:t>
-      </w:r>
-      <w:r>
-        <w:t>(@</w:t>
-      </w:r>
-      <w:proofErr w:type="spellStart"/>
-      <w:r>
-        <w:t>IngredientName</w:t>
-      </w:r>
-      <w:proofErr w:type="spellEnd"/>
-      <w:r>
-        <w:t xml:space="preserve"> = i.name) AND (</w:t>
-      </w:r>
-      <w:proofErr w:type="spellStart"/>
-      <w:r>
-        <w:t>c.iname</w:t>
-      </w:r>
-      <w:proofErr w:type="spellEnd"/>
-      <w:r>
-        <w:t xml:space="preserve"> = i.name) AND</w:t>
-      </w:r>
-      <w:r>
-        <w:t xml:space="preserve"> (</w:t>
-      </w:r>
-      <w:proofErr w:type="spellStart"/>
-      <w:r>
-        <w:t>c.r_num</w:t>
-      </w:r>
-      <w:proofErr w:type="spellEnd"/>
-      <w:r>
-        <w:t xml:space="preserve"> = r.No</w:t>
-      </w:r>
-      <w:r>
-        <w:t>)</w:t>
+      <w:r>
+        <w:t>Recipe as rec, Review as rev</w:t>
+      </w:r>
+    </w:p>
+    <w:p>
+      <w:pPr>
+        <w:spacing w:after="0"/>
+      </w:pPr>
+      <w:r>
+        <w:t>WHERE (rec.no = @</w:t>
+      </w:r>
+      <w:proofErr w:type="spellStart"/>
+      <w:r>
+        <w:t>RecipeID</w:t>
+      </w:r>
+      <w:proofErr w:type="spellEnd"/>
+      <w:r>
+        <w:t>) AND (rec.no = rev.</w:t>
+      </w:r>
+      <w:r>
+        <w:t>rec_no</w:t>
       </w:r>
       <w:bookmarkStart w:id="0" w:name="_GoBack"/>
       <w:bookmarkEnd w:id="0"/>
+      <w:r>
+        <w:t>)</w:t>
+      </w:r>
     </w:p>
     <w:p>
       <w:pPr>
@@ -1283,956 +1564,837 @@
     </w:p>
     <w:p>
       <w:pPr>
-        <w:rPr>
-          <w:b/>
-        </w:rPr>
-      </w:pPr>
-    </w:p>
-    <w:p>
-      <w:pPr>
-        <w:spacing w:after="0"/>
-      </w:pPr>
-      <w:r>
-        <w:rPr>
-          <w:b/>
-        </w:rPr>
+        <w:spacing w:after="0"/>
+      </w:pPr>
+    </w:p>
+    <w:p>
+      <w:pPr>
+        <w:spacing w:after="0"/>
+      </w:pPr>
+      <w:r>
+        <w:rPr>
+          <w:b/>
+        </w:rPr>
+        <w:t xml:space="preserve">Function: </w:t>
+      </w:r>
+      <w:r>
+        <w:rPr>
+          <w:highlight w:val="yellow"/>
+        </w:rPr>
+        <w:t>Add Review</w:t>
+      </w:r>
+    </w:p>
+    <w:p>
+      <w:pPr>
+        <w:spacing w:after="0"/>
+      </w:pPr>
+      <w:r>
+        <w:rPr>
+          <w:b/>
+        </w:rPr>
+        <w:t xml:space="preserve">Inputs: </w:t>
+      </w:r>
+      <w:r>
+        <w:t>@</w:t>
+      </w:r>
+      <w:proofErr w:type="spellStart"/>
+      <w:r>
+        <w:t>RecipeID</w:t>
+      </w:r>
+      <w:proofErr w:type="spellEnd"/>
+      <w:r>
+        <w:t>, @</w:t>
+      </w:r>
+      <w:proofErr w:type="spellStart"/>
+      <w:r>
+        <w:t>ReviewInfo</w:t>
+      </w:r>
+      <w:proofErr w:type="spellEnd"/>
+      <w:r>
+        <w:t>???</w:t>
+      </w:r>
+    </w:p>
+    <w:p>
+      <w:pPr>
+        <w:spacing w:after="0"/>
+      </w:pPr>
+      <w:r>
+        <w:rPr>
+          <w:b/>
+        </w:rPr>
+        <w:t xml:space="preserve">Outputs: </w:t>
+      </w:r>
+      <w:r>
+        <w:t>None</w:t>
+      </w:r>
+    </w:p>
+    <w:p>
+      <w:pPr>
+        <w:spacing w:after="0"/>
+      </w:pPr>
+      <w:r>
+        <w:rPr>
+          <w:b/>
+        </w:rPr>
+        <w:t xml:space="preserve">Pseudocode: </w:t>
+      </w:r>
+    </w:p>
+    <w:p>
+      <w:pPr>
+        <w:spacing w:after="0"/>
+      </w:pPr>
+      <w:r>
+        <w:t>Connect to the database</w:t>
+      </w:r>
+    </w:p>
+    <w:p>
+      <w:pPr>
+        <w:spacing w:after="0"/>
+      </w:pPr>
+      <w:r>
+        <w:t>Query =</w:t>
+      </w:r>
+    </w:p>
+    <w:p>
+      <w:pPr>
+        <w:spacing w:after="0"/>
+      </w:pPr>
+      <w:r>
+        <w:t>Parse Query</w:t>
+      </w:r>
+    </w:p>
+    <w:p>
+      <w:pPr>
+        <w:spacing w:after="0"/>
+      </w:pPr>
+      <w:r>
+        <w:t>Execute Query</w:t>
+      </w:r>
+    </w:p>
+    <w:p>
+      <w:pPr>
+        <w:spacing w:after="0"/>
+      </w:pPr>
+      <w:r>
+        <w:t>Close connection to database</w:t>
+      </w:r>
+    </w:p>
+    <w:p>
+      <w:pPr>
+        <w:spacing w:after="0"/>
+      </w:pPr>
+    </w:p>
+    <w:p>
+      <w:pPr>
+        <w:spacing w:after="0"/>
+      </w:pPr>
+    </w:p>
+    <w:p>
+      <w:pPr>
+        <w:spacing w:after="0"/>
+      </w:pPr>
+      <w:r>
+        <w:rPr>
+          <w:b/>
+        </w:rPr>
+        <w:t xml:space="preserve">Function: </w:t>
+      </w:r>
+      <w:r>
+        <w:rPr>
+          <w:highlight w:val="yellow"/>
+        </w:rPr>
+        <w:t>Delete Review</w:t>
+      </w:r>
+    </w:p>
+    <w:p>
+      <w:pPr>
+        <w:spacing w:after="0"/>
+      </w:pPr>
+      <w:r>
+        <w:rPr>
+          <w:b/>
+        </w:rPr>
+        <w:t xml:space="preserve">Inputs: </w:t>
+      </w:r>
+      <w:r>
+        <w:t>@</w:t>
+      </w:r>
+      <w:proofErr w:type="spellStart"/>
+      <w:r>
+        <w:t>RecipeID</w:t>
+      </w:r>
+      <w:proofErr w:type="spellEnd"/>
+      <w:r>
+        <w:t>, @</w:t>
+      </w:r>
+      <w:proofErr w:type="spellStart"/>
+      <w:r>
+        <w:t>ReviewID</w:t>
+      </w:r>
+      <w:proofErr w:type="spellEnd"/>
+    </w:p>
+    <w:p>
+      <w:pPr>
+        <w:spacing w:after="0"/>
+      </w:pPr>
+      <w:r>
+        <w:rPr>
+          <w:b/>
+        </w:rPr>
+        <w:t xml:space="preserve">Outputs: </w:t>
+      </w:r>
+      <w:r>
+        <w:t>None</w:t>
+      </w:r>
+    </w:p>
+    <w:p>
+      <w:pPr>
+        <w:spacing w:after="0"/>
+      </w:pPr>
+      <w:r>
+        <w:rPr>
+          <w:b/>
+        </w:rPr>
+        <w:t xml:space="preserve">Pseudocode: </w:t>
+      </w:r>
+    </w:p>
+    <w:p>
+      <w:pPr>
+        <w:spacing w:after="0"/>
+      </w:pPr>
+      <w:r>
+        <w:t>Connect to the database</w:t>
+      </w:r>
+    </w:p>
+    <w:p>
+      <w:pPr>
+        <w:spacing w:after="0"/>
+      </w:pPr>
+      <w:r>
+        <w:t>Query =</w:t>
+      </w:r>
+    </w:p>
+    <w:p>
+      <w:pPr>
+        <w:spacing w:after="0"/>
+      </w:pPr>
+      <w:r>
+        <w:t>Parse Query</w:t>
+      </w:r>
+    </w:p>
+    <w:p>
+      <w:pPr>
+        <w:spacing w:after="0"/>
+      </w:pPr>
+      <w:r>
+        <w:t>Execute Query</w:t>
+      </w:r>
+    </w:p>
+    <w:p>
+      <w:pPr>
+        <w:spacing w:after="0"/>
+      </w:pPr>
+      <w:r>
+        <w:t>Close connection to database</w:t>
+      </w:r>
+    </w:p>
+    <w:p>
+      <w:pPr>
+        <w:spacing w:after="0"/>
+      </w:pPr>
+    </w:p>
+    <w:p>
+      <w:pPr>
+        <w:spacing w:after="0"/>
+        <w:rPr>
+          <w:b/>
+        </w:rPr>
+      </w:pPr>
+    </w:p>
+    <w:p>
+      <w:pPr>
+        <w:spacing w:after="0"/>
+      </w:pPr>
+      <w:r>
+        <w:rPr>
+          <w:b/>
+        </w:rPr>
+        <w:t xml:space="preserve">Function: </w:t>
+      </w:r>
+      <w:r>
+        <w:rPr>
+          <w:highlight w:val="yellow"/>
+        </w:rPr>
+        <w:t>Edit Review</w:t>
+      </w:r>
+    </w:p>
+    <w:p>
+      <w:pPr>
+        <w:spacing w:after="0"/>
+      </w:pPr>
+      <w:r>
+        <w:rPr>
+          <w:b/>
+        </w:rPr>
+        <w:t xml:space="preserve">Inputs: </w:t>
+      </w:r>
+      <w:r>
+        <w:t>@</w:t>
+      </w:r>
+      <w:proofErr w:type="spellStart"/>
+      <w:r>
+        <w:t>RecipeID</w:t>
+      </w:r>
+      <w:proofErr w:type="spellEnd"/>
+      <w:r>
+        <w:t>, @</w:t>
+      </w:r>
+      <w:proofErr w:type="spellStart"/>
+      <w:r>
+        <w:t>ReviewID</w:t>
+      </w:r>
+      <w:proofErr w:type="spellEnd"/>
+      <w:r>
+        <w:t>, @</w:t>
+      </w:r>
+      <w:proofErr w:type="spellStart"/>
+      <w:r>
+        <w:t>ReviewInfo</w:t>
+      </w:r>
+      <w:proofErr w:type="spellEnd"/>
+      <w:r>
+        <w:t>??</w:t>
+      </w:r>
+    </w:p>
+    <w:p>
+      <w:pPr>
+        <w:spacing w:after="0"/>
+      </w:pPr>
+      <w:r>
+        <w:rPr>
+          <w:b/>
+        </w:rPr>
+        <w:t xml:space="preserve">Outputs: </w:t>
+      </w:r>
+      <w:r>
+        <w:t>None</w:t>
+      </w:r>
+    </w:p>
+    <w:p>
+      <w:pPr>
+        <w:spacing w:after="0"/>
+      </w:pPr>
+      <w:r>
+        <w:rPr>
+          <w:b/>
+        </w:rPr>
+        <w:t xml:space="preserve">Pseudocode: </w:t>
+      </w:r>
+    </w:p>
+    <w:p>
+      <w:pPr>
+        <w:spacing w:after="0"/>
+      </w:pPr>
+      <w:r>
+        <w:t>Connect to the database</w:t>
+      </w:r>
+    </w:p>
+    <w:p>
+      <w:pPr>
+        <w:spacing w:after="0"/>
+      </w:pPr>
+      <w:r>
+        <w:t>Query =</w:t>
+      </w:r>
+    </w:p>
+    <w:p>
+      <w:pPr>
+        <w:spacing w:after="0"/>
+      </w:pPr>
+      <w:r>
+        <w:t>Parse Query</w:t>
+      </w:r>
+    </w:p>
+    <w:p>
+      <w:pPr>
+        <w:spacing w:after="0"/>
+      </w:pPr>
+      <w:r>
+        <w:t>Execute Query</w:t>
+      </w:r>
+    </w:p>
+    <w:p>
+      <w:pPr>
+        <w:spacing w:after="0"/>
+      </w:pPr>
+      <w:r>
+        <w:t>Close connection to database</w:t>
+      </w:r>
+    </w:p>
+    <w:p>
+      <w:pPr>
+        <w:spacing w:after="0"/>
+      </w:pPr>
+    </w:p>
+    <w:p>
+      <w:pPr>
+        <w:rPr>
+          <w:b/>
+        </w:rPr>
+      </w:pPr>
+    </w:p>
+    <w:p>
+      <w:pPr>
+        <w:spacing w:after="0"/>
+      </w:pPr>
+      <w:r>
+        <w:rPr>
+          <w:b/>
+        </w:rPr>
+        <w:t xml:space="preserve">Function: </w:t>
+      </w:r>
+      <w:r>
+        <w:rPr>
+          <w:highlight w:val="yellow"/>
+        </w:rPr>
+        <w:t>Add Recipe</w:t>
+      </w:r>
+    </w:p>
+    <w:p>
+      <w:pPr>
+        <w:spacing w:after="0"/>
+      </w:pPr>
+      <w:r>
+        <w:rPr>
+          <w:b/>
+        </w:rPr>
+        <w:t xml:space="preserve">Inputs: </w:t>
+      </w:r>
+      <w:r>
+        <w:t>@</w:t>
+      </w:r>
+      <w:proofErr w:type="spellStart"/>
+      <w:r>
+        <w:t>RecipeInfo</w:t>
+      </w:r>
+      <w:proofErr w:type="spellEnd"/>
+      <w:r>
+        <w:t>?????</w:t>
+      </w:r>
+    </w:p>
+    <w:p>
+      <w:pPr>
+        <w:spacing w:after="0"/>
+      </w:pPr>
+      <w:r>
+        <w:rPr>
+          <w:b/>
+        </w:rPr>
+        <w:t xml:space="preserve">Outputs: </w:t>
+      </w:r>
+      <w:r>
+        <w:t>None</w:t>
+      </w:r>
+    </w:p>
+    <w:p>
+      <w:pPr>
+        <w:spacing w:after="0"/>
+      </w:pPr>
+      <w:r>
+        <w:rPr>
+          <w:b/>
+        </w:rPr>
+        <w:t xml:space="preserve">Pseudocode: </w:t>
+      </w:r>
+    </w:p>
+    <w:p>
+      <w:pPr>
+        <w:spacing w:after="0"/>
+      </w:pPr>
+      <w:r>
+        <w:t>Connect to the database</w:t>
+      </w:r>
+    </w:p>
+    <w:p>
+      <w:pPr>
+        <w:spacing w:after="0"/>
+      </w:pPr>
+      <w:r>
+        <w:t>Query =</w:t>
+      </w:r>
+    </w:p>
+    <w:p>
+      <w:pPr>
+        <w:spacing w:after="0"/>
+      </w:pPr>
+      <w:r>
+        <w:t>Parse Query</w:t>
+      </w:r>
+    </w:p>
+    <w:p>
+      <w:pPr>
+        <w:spacing w:after="0"/>
+      </w:pPr>
+      <w:r>
+        <w:t>Execute Query</w:t>
+      </w:r>
+    </w:p>
+    <w:p>
+      <w:pPr>
+        <w:spacing w:after="0"/>
+      </w:pPr>
+      <w:r>
+        <w:t>Close connection to database</w:t>
+      </w:r>
+    </w:p>
+    <w:p>
+      <w:pPr>
+        <w:spacing w:after="0"/>
+      </w:pPr>
+    </w:p>
+    <w:p>
+      <w:pPr>
+        <w:rPr>
+          <w:b/>
+        </w:rPr>
+      </w:pPr>
+    </w:p>
+    <w:p>
+      <w:pPr>
+        <w:spacing w:after="0"/>
+      </w:pPr>
+      <w:r>
+        <w:rPr>
+          <w:b/>
+        </w:rPr>
+        <w:t xml:space="preserve">Function: </w:t>
+      </w:r>
+      <w:r>
+        <w:rPr>
+          <w:highlight w:val="yellow"/>
+        </w:rPr>
+        <w:t>Edit Recipe</w:t>
+      </w:r>
+    </w:p>
+    <w:p>
+      <w:pPr>
+        <w:spacing w:after="0"/>
+      </w:pPr>
+      <w:r>
+        <w:rPr>
+          <w:b/>
+        </w:rPr>
+        <w:t xml:space="preserve">Inputs: </w:t>
+      </w:r>
+      <w:r>
+        <w:t>@</w:t>
+      </w:r>
+      <w:proofErr w:type="spellStart"/>
+      <w:r>
+        <w:t>RecipeID</w:t>
+      </w:r>
+      <w:proofErr w:type="spellEnd"/>
+      <w:r>
+        <w:t>, @</w:t>
+      </w:r>
+      <w:proofErr w:type="spellStart"/>
+      <w:r>
+        <w:t>RecipeInfo</w:t>
+      </w:r>
+      <w:proofErr w:type="spellEnd"/>
+      <w:r>
+        <w:t>?????</w:t>
+      </w:r>
+    </w:p>
+    <w:p>
+      <w:pPr>
+        <w:spacing w:after="0"/>
+      </w:pPr>
+      <w:r>
+        <w:rPr>
+          <w:b/>
+        </w:rPr>
+        <w:t xml:space="preserve">Outputs: </w:t>
+      </w:r>
+      <w:r>
+        <w:t>None</w:t>
+      </w:r>
+    </w:p>
+    <w:p>
+      <w:pPr>
+        <w:spacing w:after="0"/>
+      </w:pPr>
+      <w:r>
+        <w:rPr>
+          <w:b/>
+        </w:rPr>
+        <w:t xml:space="preserve">Pseudocode: </w:t>
+      </w:r>
+    </w:p>
+    <w:p>
+      <w:pPr>
+        <w:spacing w:after="0"/>
+      </w:pPr>
+      <w:r>
+        <w:t>Connect to the database</w:t>
+      </w:r>
+    </w:p>
+    <w:p>
+      <w:pPr>
+        <w:spacing w:after="0"/>
+      </w:pPr>
+      <w:r>
+        <w:t>Query =</w:t>
+      </w:r>
+    </w:p>
+    <w:p>
+      <w:pPr>
+        <w:spacing w:after="0"/>
+      </w:pPr>
+      <w:r>
+        <w:t>Parse Query</w:t>
+      </w:r>
+    </w:p>
+    <w:p>
+      <w:pPr>
+        <w:spacing w:after="0"/>
+      </w:pPr>
+      <w:r>
+        <w:t>Execute Query</w:t>
+      </w:r>
+    </w:p>
+    <w:p>
+      <w:pPr>
+        <w:spacing w:after="0"/>
+      </w:pPr>
+      <w:r>
+        <w:t>Close connection to database</w:t>
+      </w:r>
+    </w:p>
+    <w:p>
+      <w:pPr>
+        <w:spacing w:after="0"/>
+      </w:pPr>
+    </w:p>
+    <w:p>
+      <w:pPr>
+        <w:rPr>
+          <w:b/>
+        </w:rPr>
+      </w:pPr>
+    </w:p>
+    <w:p>
+      <w:pPr>
+        <w:spacing w:after="0"/>
+      </w:pPr>
+      <w:r>
+        <w:rPr>
+          <w:b/>
+        </w:rPr>
+        <w:t xml:space="preserve">Function: </w:t>
+      </w:r>
+      <w:r>
+        <w:rPr>
+          <w:highlight w:val="yellow"/>
+        </w:rPr>
+        <w:t>Delete Recipe</w:t>
+      </w:r>
+    </w:p>
+    <w:p>
+      <w:pPr>
+        <w:spacing w:after="0"/>
+      </w:pPr>
+      <w:r>
+        <w:rPr>
+          <w:b/>
+        </w:rPr>
+        <w:t xml:space="preserve">Inputs: </w:t>
+      </w:r>
+      <w:r>
+        <w:t>@</w:t>
+      </w:r>
+      <w:proofErr w:type="spellStart"/>
+      <w:r>
+        <w:t>RecipeID</w:t>
+      </w:r>
+      <w:proofErr w:type="spellEnd"/>
+    </w:p>
+    <w:p>
+      <w:pPr>
+        <w:spacing w:after="0"/>
+      </w:pPr>
+      <w:r>
+        <w:rPr>
+          <w:b/>
+        </w:rPr>
+        <w:t xml:space="preserve">Outputs: </w:t>
+      </w:r>
+      <w:r>
+        <w:t>None</w:t>
+      </w:r>
+    </w:p>
+    <w:p>
+      <w:pPr>
+        <w:spacing w:after="0"/>
+      </w:pPr>
+      <w:r>
+        <w:rPr>
+          <w:b/>
+        </w:rPr>
+        <w:t xml:space="preserve">Pseudocode: </w:t>
+      </w:r>
+    </w:p>
+    <w:p>
+      <w:pPr>
+        <w:spacing w:after="0"/>
+      </w:pPr>
+      <w:r>
+        <w:t>Connect to the database</w:t>
+      </w:r>
+    </w:p>
+    <w:p>
+      <w:pPr>
+        <w:spacing w:after="0"/>
+      </w:pPr>
+      <w:r>
+        <w:t>Query =</w:t>
+      </w:r>
+    </w:p>
+    <w:p>
+      <w:pPr>
+        <w:spacing w:after="0"/>
+      </w:pPr>
+      <w:r>
+        <w:t>Parse Query</w:t>
+      </w:r>
+    </w:p>
+    <w:p>
+      <w:pPr>
+        <w:spacing w:after="0"/>
+      </w:pPr>
+      <w:r>
+        <w:t>Execute Query</w:t>
+      </w:r>
+    </w:p>
+    <w:p>
+      <w:pPr>
+        <w:spacing w:after="0"/>
+      </w:pPr>
+      <w:r>
+        <w:t>Close connection to database</w:t>
+      </w:r>
+    </w:p>
+    <w:p>
+      <w:pPr>
+        <w:spacing w:after="0"/>
+      </w:pPr>
+    </w:p>
+    <w:p>
+      <w:pPr>
+        <w:rPr>
+          <w:b/>
+        </w:rPr>
+      </w:pPr>
+    </w:p>
+    <w:p>
+      <w:pPr>
+        <w:spacing w:after="0"/>
+      </w:pPr>
+      <w:r>
+        <w:rPr>
+          <w:b/>
+        </w:rPr>
+        <w:t xml:space="preserve">Function: </w:t>
+      </w:r>
+      <w:r>
+        <w:rPr>
+          <w:highlight w:val="yellow"/>
+        </w:rPr>
+        <w:t>Add Favorite</w:t>
+      </w:r>
+    </w:p>
+    <w:p>
+      <w:pPr>
+        <w:spacing w:after="0"/>
+      </w:pPr>
+      <w:r>
+        <w:rPr>
+          <w:b/>
+        </w:rPr>
+        <w:t xml:space="preserve">Inputs: </w:t>
+      </w:r>
+      <w:r>
+        <w:t>@</w:t>
+      </w:r>
+      <w:proofErr w:type="spellStart"/>
+      <w:r>
+        <w:t>RecipeID</w:t>
+      </w:r>
+      <w:proofErr w:type="spellEnd"/>
+      <w:r>
+        <w:t>, @</w:t>
+      </w:r>
+      <w:proofErr w:type="spellStart"/>
+      <w:r>
+        <w:t>UserID</w:t>
+      </w:r>
+      <w:proofErr w:type="spellEnd"/>
+    </w:p>
+    <w:p>
+      <w:pPr>
+        <w:spacing w:after="0"/>
+      </w:pPr>
+      <w:r>
+        <w:rPr>
+          <w:b/>
+        </w:rPr>
+        <w:t xml:space="preserve">Outputs: </w:t>
+      </w:r>
+      <w:r>
+        <w:t>None</w:t>
+      </w:r>
+    </w:p>
+    <w:p>
+      <w:pPr>
+        <w:spacing w:after="0"/>
+      </w:pPr>
+      <w:r>
+        <w:rPr>
+          <w:b/>
+        </w:rPr>
+        <w:t xml:space="preserve">Pseudocode: </w:t>
+      </w:r>
+    </w:p>
+    <w:p>
+      <w:pPr>
+        <w:spacing w:after="0"/>
+      </w:pPr>
+      <w:r>
+        <w:t>Connect to the database</w:t>
+      </w:r>
+    </w:p>
+    <w:p>
+      <w:pPr>
+        <w:spacing w:after="0"/>
+      </w:pPr>
+      <w:r>
+        <w:t>Query =</w:t>
+      </w:r>
+    </w:p>
+    <w:p>
+      <w:pPr>
+        <w:spacing w:after="0"/>
+      </w:pPr>
+      <w:r>
+        <w:t>Parse Query</w:t>
+      </w:r>
+    </w:p>
+    <w:p>
+      <w:pPr>
+        <w:spacing w:after="0"/>
+      </w:pPr>
+      <w:r>
         <w:lastRenderedPageBreak/>
-        <w:t xml:space="preserve">Function: </w:t>
-      </w:r>
-      <w:r>
-        <w:rPr>
-          <w:highlight w:val="yellow"/>
-        </w:rPr>
-        <w:t>View/Select Recipe</w:t>
-      </w:r>
-    </w:p>
-    <w:p>
-      <w:pPr>
-        <w:spacing w:after="0"/>
-      </w:pPr>
-      <w:r>
-        <w:rPr>
-          <w:b/>
-        </w:rPr>
-        <w:t xml:space="preserve">Inputs: </w:t>
-      </w:r>
-      <w:r>
-        <w:t>@</w:t>
-      </w:r>
-      <w:proofErr w:type="spellStart"/>
-      <w:r>
-        <w:t>RecipeID</w:t>
-      </w:r>
-      <w:proofErr w:type="spellEnd"/>
-    </w:p>
-    <w:p>
-      <w:pPr>
-        <w:spacing w:after="0"/>
-      </w:pPr>
-      <w:r>
-        <w:rPr>
-          <w:b/>
-        </w:rPr>
-        <w:t xml:space="preserve">Outputs: </w:t>
-      </w:r>
-      <w:proofErr w:type="spellStart"/>
-      <w:r>
-        <w:t>RecipeInfo</w:t>
-      </w:r>
-      <w:proofErr w:type="spellEnd"/>
-      <w:r>
-        <w:t>???, Reviews</w:t>
-      </w:r>
-    </w:p>
-    <w:p>
-      <w:pPr>
-        <w:spacing w:after="0"/>
-      </w:pPr>
-      <w:r>
-        <w:rPr>
-          <w:b/>
-        </w:rPr>
-        <w:t xml:space="preserve">Pseudocode: </w:t>
-      </w:r>
-    </w:p>
-    <w:p>
-      <w:pPr>
-        <w:spacing w:after="0"/>
-      </w:pPr>
-      <w:r>
-        <w:t>Connect to the database</w:t>
-      </w:r>
-    </w:p>
-    <w:p>
-      <w:pPr>
-        <w:spacing w:after="0"/>
-      </w:pPr>
-      <w:r>
-        <w:t>Query =</w:t>
-      </w:r>
-    </w:p>
-    <w:p>
-      <w:pPr>
-        <w:spacing w:after="0"/>
-      </w:pPr>
-      <w:r>
-        <w:t>Parse Query</w:t>
-      </w:r>
-    </w:p>
-    <w:p>
-      <w:pPr>
-        <w:spacing w:after="0"/>
-      </w:pPr>
-      <w:r>
-        <w:t>Execute Query</w:t>
-      </w:r>
-    </w:p>
-    <w:p>
-      <w:pPr>
-        <w:spacing w:after="0"/>
-      </w:pPr>
-      <w:r>
-        <w:t>Close connection to database</w:t>
-      </w:r>
-    </w:p>
-    <w:p>
-      <w:pPr>
-        <w:spacing w:after="0"/>
-      </w:pPr>
-    </w:p>
-    <w:p>
-      <w:pPr>
-        <w:spacing w:after="0"/>
-      </w:pPr>
-    </w:p>
-    <w:p>
-      <w:pPr>
-        <w:spacing w:after="0"/>
-      </w:pPr>
-      <w:r>
-        <w:rPr>
-          <w:b/>
-        </w:rPr>
-        <w:t xml:space="preserve">Function: </w:t>
-      </w:r>
-      <w:r>
-        <w:rPr>
-          <w:highlight w:val="yellow"/>
-        </w:rPr>
-        <w:t>Add Review</w:t>
-      </w:r>
-    </w:p>
-    <w:p>
-      <w:pPr>
-        <w:spacing w:after="0"/>
-      </w:pPr>
-      <w:r>
-        <w:rPr>
-          <w:b/>
-        </w:rPr>
-        <w:t xml:space="preserve">Inputs: </w:t>
-      </w:r>
-      <w:r>
-        <w:t>@</w:t>
-      </w:r>
-      <w:proofErr w:type="spellStart"/>
-      <w:r>
-        <w:t>RecipeID</w:t>
-      </w:r>
-      <w:proofErr w:type="spellEnd"/>
-      <w:r>
-        <w:t>, @</w:t>
-      </w:r>
-      <w:proofErr w:type="spellStart"/>
-      <w:r>
-        <w:t>ReviewInfo</w:t>
-      </w:r>
-      <w:proofErr w:type="spellEnd"/>
-      <w:r>
-        <w:t>???</w:t>
-      </w:r>
-    </w:p>
-    <w:p>
-      <w:pPr>
-        <w:spacing w:after="0"/>
-      </w:pPr>
-      <w:r>
-        <w:rPr>
-          <w:b/>
-        </w:rPr>
-        <w:t xml:space="preserve">Outputs: </w:t>
-      </w:r>
-      <w:r>
-        <w:t>None</w:t>
-      </w:r>
-    </w:p>
-    <w:p>
-      <w:pPr>
-        <w:spacing w:after="0"/>
-      </w:pPr>
-      <w:r>
-        <w:rPr>
-          <w:b/>
-        </w:rPr>
-        <w:t xml:space="preserve">Pseudocode: </w:t>
-      </w:r>
-    </w:p>
-    <w:p>
-      <w:pPr>
-        <w:spacing w:after="0"/>
-      </w:pPr>
-      <w:r>
-        <w:t>Connect to the database</w:t>
-      </w:r>
-    </w:p>
-    <w:p>
-      <w:pPr>
-        <w:spacing w:after="0"/>
-      </w:pPr>
-      <w:r>
-        <w:t>Query =</w:t>
-      </w:r>
-    </w:p>
-    <w:p>
-      <w:pPr>
-        <w:spacing w:after="0"/>
-      </w:pPr>
-      <w:r>
-        <w:t>Parse Query</w:t>
-      </w:r>
-    </w:p>
-    <w:p>
-      <w:pPr>
-        <w:spacing w:after="0"/>
-      </w:pPr>
-      <w:r>
-        <w:t>Execute Query</w:t>
-      </w:r>
-    </w:p>
-    <w:p>
-      <w:pPr>
-        <w:spacing w:after="0"/>
-      </w:pPr>
-      <w:r>
-        <w:t>Close connection to database</w:t>
-      </w:r>
-    </w:p>
-    <w:p>
-      <w:pPr>
-        <w:spacing w:after="0"/>
-      </w:pPr>
-    </w:p>
-    <w:p>
-      <w:pPr>
-        <w:spacing w:after="0"/>
-      </w:pPr>
-    </w:p>
-    <w:p>
-      <w:pPr>
-        <w:spacing w:after="0"/>
-      </w:pPr>
-      <w:r>
-        <w:rPr>
-          <w:b/>
-        </w:rPr>
-        <w:t xml:space="preserve">Function: </w:t>
-      </w:r>
-      <w:r>
-        <w:rPr>
-          <w:highlight w:val="yellow"/>
-        </w:rPr>
-        <w:t>Delete Review</w:t>
-      </w:r>
-    </w:p>
-    <w:p>
-      <w:pPr>
-        <w:spacing w:after="0"/>
-      </w:pPr>
-      <w:r>
-        <w:rPr>
-          <w:b/>
-        </w:rPr>
-        <w:t xml:space="preserve">Inputs: </w:t>
-      </w:r>
-      <w:r>
-        <w:t>@</w:t>
-      </w:r>
-      <w:proofErr w:type="spellStart"/>
-      <w:r>
-        <w:t>RecipeID</w:t>
-      </w:r>
-      <w:proofErr w:type="spellEnd"/>
-      <w:r>
-        <w:t>, @</w:t>
-      </w:r>
-      <w:proofErr w:type="spellStart"/>
-      <w:r>
-        <w:t>ReviewID</w:t>
-      </w:r>
-      <w:proofErr w:type="spellEnd"/>
-    </w:p>
-    <w:p>
-      <w:pPr>
-        <w:spacing w:after="0"/>
-      </w:pPr>
-      <w:r>
-        <w:rPr>
-          <w:b/>
-        </w:rPr>
-        <w:t xml:space="preserve">Outputs: </w:t>
-      </w:r>
-      <w:r>
-        <w:t>None</w:t>
-      </w:r>
-    </w:p>
-    <w:p>
-      <w:pPr>
-        <w:spacing w:after="0"/>
-      </w:pPr>
-      <w:r>
-        <w:rPr>
-          <w:b/>
-        </w:rPr>
-        <w:t xml:space="preserve">Pseudocode: </w:t>
-      </w:r>
-    </w:p>
-    <w:p>
-      <w:pPr>
-        <w:spacing w:after="0"/>
-      </w:pPr>
-      <w:r>
-        <w:t>Connect to the database</w:t>
-      </w:r>
-    </w:p>
-    <w:p>
-      <w:pPr>
-        <w:spacing w:after="0"/>
-      </w:pPr>
-      <w:r>
-        <w:t>Query =</w:t>
-      </w:r>
-    </w:p>
-    <w:p>
-      <w:pPr>
-        <w:spacing w:after="0"/>
-      </w:pPr>
-      <w:r>
-        <w:t>Parse Query</w:t>
-      </w:r>
-    </w:p>
-    <w:p>
-      <w:pPr>
-        <w:spacing w:after="0"/>
-      </w:pPr>
-      <w:r>
-        <w:t>Execute Query</w:t>
-      </w:r>
-    </w:p>
-    <w:p>
-      <w:pPr>
-        <w:spacing w:after="0"/>
-      </w:pPr>
-      <w:r>
-        <w:t>Close connection to database</w:t>
-      </w:r>
-    </w:p>
-    <w:p>
-      <w:pPr>
-        <w:spacing w:after="0"/>
-      </w:pPr>
-    </w:p>
-    <w:p>
-      <w:pPr>
-        <w:spacing w:after="0"/>
-        <w:rPr>
-          <w:b/>
-        </w:rPr>
-      </w:pPr>
-    </w:p>
-    <w:p>
-      <w:pPr>
-        <w:spacing w:after="0"/>
-      </w:pPr>
-      <w:r>
-        <w:rPr>
-          <w:b/>
-        </w:rPr>
-        <w:t xml:space="preserve">Function: </w:t>
-      </w:r>
-      <w:r>
-        <w:rPr>
-          <w:highlight w:val="yellow"/>
-        </w:rPr>
-        <w:t>Edit Review</w:t>
-      </w:r>
-    </w:p>
-    <w:p>
-      <w:pPr>
-        <w:spacing w:after="0"/>
-      </w:pPr>
-      <w:r>
-        <w:rPr>
-          <w:b/>
-        </w:rPr>
-        <w:t xml:space="preserve">Inputs: </w:t>
-      </w:r>
-      <w:r>
-        <w:t>@</w:t>
-      </w:r>
-      <w:proofErr w:type="spellStart"/>
-      <w:r>
-        <w:t>RecipeID</w:t>
-      </w:r>
-      <w:proofErr w:type="spellEnd"/>
-      <w:r>
-        <w:t>, @</w:t>
-      </w:r>
-      <w:proofErr w:type="spellStart"/>
-      <w:r>
-        <w:t>ReviewID</w:t>
-      </w:r>
-      <w:proofErr w:type="spellEnd"/>
-      <w:r>
-        <w:t>, @</w:t>
-      </w:r>
-      <w:proofErr w:type="spellStart"/>
-      <w:r>
-        <w:t>ReviewInfo</w:t>
-      </w:r>
-      <w:proofErr w:type="spellEnd"/>
-      <w:r>
-        <w:t>??</w:t>
-      </w:r>
-    </w:p>
-    <w:p>
-      <w:pPr>
-        <w:spacing w:after="0"/>
-      </w:pPr>
-      <w:r>
-        <w:rPr>
-          <w:b/>
-        </w:rPr>
-        <w:t xml:space="preserve">Outputs: </w:t>
-      </w:r>
-      <w:r>
-        <w:t>None</w:t>
-      </w:r>
-    </w:p>
-    <w:p>
-      <w:pPr>
-        <w:spacing w:after="0"/>
-      </w:pPr>
-      <w:r>
-        <w:rPr>
-          <w:b/>
-        </w:rPr>
-        <w:t xml:space="preserve">Pseudocode: </w:t>
-      </w:r>
-    </w:p>
-    <w:p>
-      <w:pPr>
-        <w:spacing w:after="0"/>
-      </w:pPr>
-      <w:r>
-        <w:t>Connect to the database</w:t>
-      </w:r>
-    </w:p>
-    <w:p>
-      <w:pPr>
-        <w:spacing w:after="0"/>
-      </w:pPr>
-      <w:r>
-        <w:t>Query =</w:t>
-      </w:r>
-    </w:p>
-    <w:p>
-      <w:pPr>
-        <w:spacing w:after="0"/>
-      </w:pPr>
-      <w:r>
-        <w:t>Parse Query</w:t>
-      </w:r>
-    </w:p>
-    <w:p>
-      <w:pPr>
-        <w:spacing w:after="0"/>
-      </w:pPr>
-      <w:r>
-        <w:t>Execute Query</w:t>
-      </w:r>
-    </w:p>
-    <w:p>
-      <w:pPr>
-        <w:spacing w:after="0"/>
-      </w:pPr>
-      <w:r>
-        <w:t>Close connection to database</w:t>
-      </w:r>
-    </w:p>
-    <w:p>
-      <w:pPr>
-        <w:spacing w:after="0"/>
-      </w:pPr>
-    </w:p>
-    <w:p>
-      <w:pPr>
-        <w:rPr>
-          <w:b/>
-        </w:rPr>
-      </w:pPr>
-    </w:p>
-    <w:p>
-      <w:pPr>
-        <w:spacing w:after="0"/>
-      </w:pPr>
-      <w:r>
-        <w:rPr>
-          <w:b/>
-        </w:rPr>
-        <w:lastRenderedPageBreak/>
-        <w:t xml:space="preserve">Function: </w:t>
-      </w:r>
-      <w:r>
-        <w:rPr>
-          <w:highlight w:val="yellow"/>
-        </w:rPr>
-        <w:t>Add Recipe</w:t>
-      </w:r>
-    </w:p>
-    <w:p>
-      <w:pPr>
-        <w:spacing w:after="0"/>
-      </w:pPr>
-      <w:r>
-        <w:rPr>
-          <w:b/>
-        </w:rPr>
-        <w:t xml:space="preserve">Inputs: </w:t>
-      </w:r>
-      <w:r>
-        <w:t>@</w:t>
-      </w:r>
-      <w:proofErr w:type="spellStart"/>
-      <w:r>
-        <w:t>RecipeInfo</w:t>
-      </w:r>
-      <w:proofErr w:type="spellEnd"/>
-      <w:r>
-        <w:t>?????</w:t>
-      </w:r>
-    </w:p>
-    <w:p>
-      <w:pPr>
-        <w:spacing w:after="0"/>
-      </w:pPr>
-      <w:r>
-        <w:rPr>
-          <w:b/>
-        </w:rPr>
-        <w:t xml:space="preserve">Outputs: </w:t>
-      </w:r>
-      <w:r>
-        <w:t>None</w:t>
-      </w:r>
-    </w:p>
-    <w:p>
-      <w:pPr>
-        <w:spacing w:after="0"/>
-      </w:pPr>
-      <w:r>
-        <w:rPr>
-          <w:b/>
-        </w:rPr>
-        <w:t xml:space="preserve">Pseudocode: </w:t>
-      </w:r>
-    </w:p>
-    <w:p>
-      <w:pPr>
-        <w:spacing w:after="0"/>
-      </w:pPr>
-      <w:r>
-        <w:t>Connect to the database</w:t>
-      </w:r>
-    </w:p>
-    <w:p>
-      <w:pPr>
-        <w:spacing w:after="0"/>
-      </w:pPr>
-      <w:r>
-        <w:t>Query =</w:t>
-      </w:r>
-    </w:p>
-    <w:p>
-      <w:pPr>
-        <w:spacing w:after="0"/>
-      </w:pPr>
-      <w:r>
-        <w:t>Parse Query</w:t>
-      </w:r>
-    </w:p>
-    <w:p>
-      <w:pPr>
-        <w:spacing w:after="0"/>
-      </w:pPr>
-      <w:r>
-        <w:t>Execute Query</w:t>
-      </w:r>
-    </w:p>
-    <w:p>
-      <w:pPr>
-        <w:spacing w:after="0"/>
-      </w:pPr>
-      <w:r>
-        <w:t>Close connection to database</w:t>
-      </w:r>
-    </w:p>
-    <w:p>
-      <w:pPr>
-        <w:spacing w:after="0"/>
-      </w:pPr>
-    </w:p>
-    <w:p>
-      <w:pPr>
-        <w:rPr>
-          <w:b/>
-        </w:rPr>
-      </w:pPr>
-    </w:p>
-    <w:p>
-      <w:pPr>
-        <w:spacing w:after="0"/>
-      </w:pPr>
-      <w:r>
-        <w:rPr>
-          <w:b/>
-        </w:rPr>
-        <w:t xml:space="preserve">Function: </w:t>
-      </w:r>
-      <w:r>
-        <w:rPr>
-          <w:highlight w:val="yellow"/>
-        </w:rPr>
-        <w:t>Edit Recipe</w:t>
-      </w:r>
-    </w:p>
-    <w:p>
-      <w:pPr>
-        <w:spacing w:after="0"/>
-      </w:pPr>
-      <w:r>
-        <w:rPr>
-          <w:b/>
-        </w:rPr>
-        <w:t xml:space="preserve">Inputs: </w:t>
-      </w:r>
-      <w:r>
-        <w:t>@</w:t>
-      </w:r>
-      <w:proofErr w:type="spellStart"/>
-      <w:r>
-        <w:t>RecipeID</w:t>
-      </w:r>
-      <w:proofErr w:type="spellEnd"/>
-      <w:r>
-        <w:t>, @</w:t>
-      </w:r>
-      <w:proofErr w:type="spellStart"/>
-      <w:r>
-        <w:t>RecipeInfo</w:t>
-      </w:r>
-      <w:proofErr w:type="spellEnd"/>
-      <w:r>
-        <w:t>?????</w:t>
-      </w:r>
-    </w:p>
-    <w:p>
-      <w:pPr>
-        <w:spacing w:after="0"/>
-      </w:pPr>
-      <w:r>
-        <w:rPr>
-          <w:b/>
-        </w:rPr>
-        <w:t xml:space="preserve">Outputs: </w:t>
-      </w:r>
-      <w:r>
-        <w:t>None</w:t>
-      </w:r>
-    </w:p>
-    <w:p>
-      <w:pPr>
-        <w:spacing w:after="0"/>
-      </w:pPr>
-      <w:r>
-        <w:rPr>
-          <w:b/>
-        </w:rPr>
-        <w:t xml:space="preserve">Pseudocode: </w:t>
-      </w:r>
-    </w:p>
-    <w:p>
-      <w:pPr>
-        <w:spacing w:after="0"/>
-      </w:pPr>
-      <w:r>
-        <w:t>Connect to the database</w:t>
-      </w:r>
-    </w:p>
-    <w:p>
-      <w:pPr>
-        <w:spacing w:after="0"/>
-      </w:pPr>
-      <w:r>
-        <w:t>Query =</w:t>
-      </w:r>
-    </w:p>
-    <w:p>
-      <w:pPr>
-        <w:spacing w:after="0"/>
-      </w:pPr>
-      <w:r>
-        <w:t>Parse Query</w:t>
-      </w:r>
-    </w:p>
-    <w:p>
-      <w:pPr>
-        <w:spacing w:after="0"/>
-      </w:pPr>
-      <w:r>
-        <w:t>Execute Query</w:t>
-      </w:r>
-    </w:p>
-    <w:p>
-      <w:pPr>
-        <w:spacing w:after="0"/>
-      </w:pPr>
-      <w:r>
-        <w:t>Close connection to database</w:t>
-      </w:r>
-    </w:p>
-    <w:p>
-      <w:pPr>
-        <w:spacing w:after="0"/>
-      </w:pPr>
-    </w:p>
-    <w:p>
-      <w:pPr>
-        <w:rPr>
-          <w:b/>
-        </w:rPr>
-      </w:pPr>
-    </w:p>
-    <w:p>
-      <w:pPr>
-        <w:spacing w:after="0"/>
-      </w:pPr>
-      <w:r>
-        <w:rPr>
-          <w:b/>
-        </w:rPr>
-        <w:t xml:space="preserve">Function: </w:t>
-      </w:r>
-      <w:r>
-        <w:rPr>
-          <w:highlight w:val="yellow"/>
-        </w:rPr>
-        <w:t>Delete Recipe</w:t>
-      </w:r>
-    </w:p>
-    <w:p>
-      <w:pPr>
-        <w:spacing w:after="0"/>
-      </w:pPr>
-      <w:r>
-        <w:rPr>
-          <w:b/>
-        </w:rPr>
-        <w:t xml:space="preserve">Inputs: </w:t>
-      </w:r>
-      <w:r>
-        <w:t>@</w:t>
-      </w:r>
-      <w:proofErr w:type="spellStart"/>
-      <w:r>
-        <w:t>RecipeID</w:t>
-      </w:r>
-      <w:proofErr w:type="spellEnd"/>
-    </w:p>
-    <w:p>
-      <w:pPr>
-        <w:spacing w:after="0"/>
-      </w:pPr>
-      <w:r>
-        <w:rPr>
-          <w:b/>
-        </w:rPr>
-        <w:t xml:space="preserve">Outputs: </w:t>
-      </w:r>
-      <w:r>
-        <w:t>None</w:t>
-      </w:r>
-    </w:p>
-    <w:p>
-      <w:pPr>
-        <w:spacing w:after="0"/>
-      </w:pPr>
-      <w:r>
-        <w:rPr>
-          <w:b/>
-        </w:rPr>
-        <w:t xml:space="preserve">Pseudocode: </w:t>
-      </w:r>
-    </w:p>
-    <w:p>
-      <w:pPr>
-        <w:spacing w:after="0"/>
-      </w:pPr>
-      <w:r>
-        <w:t>Connect to the database</w:t>
-      </w:r>
-    </w:p>
-    <w:p>
-      <w:pPr>
-        <w:spacing w:after="0"/>
-      </w:pPr>
-      <w:r>
-        <w:t>Query =</w:t>
-      </w:r>
-    </w:p>
-    <w:p>
-      <w:pPr>
-        <w:spacing w:after="0"/>
-      </w:pPr>
-      <w:r>
-        <w:t>Parse Query</w:t>
-      </w:r>
-    </w:p>
-    <w:p>
-      <w:pPr>
-        <w:spacing w:after="0"/>
-      </w:pPr>
-      <w:r>
-        <w:t>Execute Query</w:t>
-      </w:r>
-    </w:p>
-    <w:p>
-      <w:pPr>
-        <w:spacing w:after="0"/>
-      </w:pPr>
-      <w:r>
-        <w:t>Close connection to database</w:t>
-      </w:r>
-    </w:p>
-    <w:p>
-      <w:pPr>
-        <w:spacing w:after="0"/>
-      </w:pPr>
-    </w:p>
-    <w:p>
-      <w:pPr>
-        <w:rPr>
-          <w:b/>
-        </w:rPr>
-      </w:pPr>
-    </w:p>
-    <w:p>
-      <w:pPr>
-        <w:spacing w:after="0"/>
-      </w:pPr>
-      <w:r>
-        <w:rPr>
-          <w:b/>
-        </w:rPr>
-        <w:t xml:space="preserve">Function: </w:t>
-      </w:r>
-      <w:r>
-        <w:rPr>
-          <w:highlight w:val="yellow"/>
-        </w:rPr>
-        <w:t>Add Favorite</w:t>
-      </w:r>
-    </w:p>
-    <w:p>
-      <w:pPr>
-        <w:spacing w:after="0"/>
-      </w:pPr>
-      <w:r>
-        <w:rPr>
-          <w:b/>
-        </w:rPr>
-        <w:t xml:space="preserve">Inputs: </w:t>
-      </w:r>
-      <w:r>
-        <w:t>@</w:t>
-      </w:r>
-      <w:proofErr w:type="spellStart"/>
-      <w:r>
-        <w:t>RecipeID</w:t>
-      </w:r>
-      <w:proofErr w:type="spellEnd"/>
-      <w:r>
-        <w:t>, @</w:t>
-      </w:r>
-      <w:proofErr w:type="spellStart"/>
-      <w:r>
-        <w:t>UserID</w:t>
-      </w:r>
-      <w:proofErr w:type="spellEnd"/>
-    </w:p>
-    <w:p>
-      <w:pPr>
-        <w:spacing w:after="0"/>
-      </w:pPr>
-      <w:r>
-        <w:rPr>
-          <w:b/>
-        </w:rPr>
-        <w:t xml:space="preserve">Outputs: </w:t>
-      </w:r>
-      <w:r>
-        <w:t>None</w:t>
-      </w:r>
-    </w:p>
-    <w:p>
-      <w:pPr>
-        <w:spacing w:after="0"/>
-      </w:pPr>
-      <w:r>
-        <w:rPr>
-          <w:b/>
-        </w:rPr>
-        <w:t xml:space="preserve">Pseudocode: </w:t>
-      </w:r>
-    </w:p>
-    <w:p>
-      <w:pPr>
-        <w:spacing w:after="0"/>
-      </w:pPr>
-      <w:r>
-        <w:t>Connect to the database</w:t>
-      </w:r>
-    </w:p>
-    <w:p>
-      <w:pPr>
-        <w:spacing w:after="0"/>
-      </w:pPr>
-      <w:r>
-        <w:t>Query =</w:t>
-      </w:r>
-    </w:p>
-    <w:p>
-      <w:pPr>
-        <w:spacing w:after="0"/>
-      </w:pPr>
-      <w:r>
-        <w:t>Parse Query</w:t>
-      </w:r>
-    </w:p>
-    <w:p>
-      <w:pPr>
-        <w:spacing w:after="0"/>
-      </w:pPr>
-      <w:r>
         <w:t>Execute Query</w:t>
       </w:r>
     </w:p>

</xml_diff>

<commit_message>
CASCADE added to delete recipe
</commit_message>
<xml_diff>
--- a/Documents/ProjectFunctions.docx
+++ b/Documents/ProjectFunctions.docx
@@ -1233,10 +1233,7 @@
         <w:t>Query =</w:t>
       </w:r>
       <w:r>
-        <w:t xml:space="preserve"> DELETE FROM R</w:t>
-      </w:r>
-      <w:r>
-        <w:t>eivew</w:t>
+        <w:t xml:space="preserve"> DELETE FROM Reivew</w:t>
       </w:r>
     </w:p>
     <w:p>
@@ -1511,11 +1508,146 @@
         <w:t>Query =</w:t>
       </w:r>
       <w:r>
-        <w:t xml:space="preserve"> INSERT INTO Recipe(</w:t>
+        <w:t xml:space="preserve"> INSERT INTO Recipe(@RNo, @RName, @RTime, @UserID)</w:t>
+      </w:r>
+      <w:r>
+        <w:t>;</w:t>
+      </w:r>
+    </w:p>
+    <w:p>
+      <w:pPr>
+        <w:spacing w:after="0"/>
+      </w:pPr>
+      <w:r>
+        <w:t>Parse Query</w:t>
+      </w:r>
+    </w:p>
+    <w:p>
+      <w:pPr>
+        <w:spacing w:after="0"/>
+      </w:pPr>
+      <w:r>
+        <w:t>Execute Query</w:t>
+      </w:r>
+    </w:p>
+    <w:p>
+      <w:pPr>
+        <w:spacing w:after="0"/>
+      </w:pPr>
+      <w:r>
+        <w:t>Close connection to database</w:t>
+      </w:r>
+    </w:p>
+    <w:p>
+      <w:pPr>
+        <w:spacing w:after="0"/>
+      </w:pPr>
+    </w:p>
+    <w:p>
+      <w:pPr>
+        <w:rPr>
+          <w:b/>
+        </w:rPr>
+      </w:pPr>
+    </w:p>
+    <w:p>
+      <w:pPr>
+        <w:spacing w:after="0"/>
+      </w:pPr>
+      <w:r>
+        <w:rPr>
+          <w:b/>
+        </w:rPr>
+        <w:t xml:space="preserve">Function: </w:t>
+      </w:r>
+      <w:r>
+        <w:rPr>
+          <w:highlight w:val="yellow"/>
+        </w:rPr>
+        <w:t>Edit Recipe</w:t>
+      </w:r>
+    </w:p>
+    <w:p>
+      <w:pPr>
+        <w:spacing w:after="0"/>
+      </w:pPr>
+      <w:r>
+        <w:rPr>
+          <w:b/>
+        </w:rPr>
+        <w:t xml:space="preserve">Inputs: </w:t>
       </w:r>
       <w:r>
         <w:t>@RNo, @RName, @RTime, @UserID</w:t>
       </w:r>
+    </w:p>
+    <w:p>
+      <w:pPr>
+        <w:spacing w:after="0"/>
+      </w:pPr>
+      <w:r>
+        <w:rPr>
+          <w:b/>
+        </w:rPr>
+        <w:t xml:space="preserve">Outputs: </w:t>
+      </w:r>
+      <w:r>
+        <w:t>None</w:t>
+      </w:r>
+    </w:p>
+    <w:p>
+      <w:pPr>
+        <w:spacing w:after="0"/>
+      </w:pPr>
+      <w:r>
+        <w:rPr>
+          <w:b/>
+        </w:rPr>
+        <w:t xml:space="preserve">Pseudocode: </w:t>
+      </w:r>
+    </w:p>
+    <w:p>
+      <w:pPr>
+        <w:spacing w:after="0"/>
+      </w:pPr>
+      <w:r>
+        <w:t>Connect to the database</w:t>
+      </w:r>
+    </w:p>
+    <w:p>
+      <w:pPr>
+        <w:spacing w:after="0"/>
+      </w:pPr>
+      <w:r>
+        <w:t>Query =</w:t>
+      </w:r>
+      <w:r>
+        <w:t xml:space="preserve"> UPDATE Recipe</w:t>
+      </w:r>
+    </w:p>
+    <w:p>
+      <w:pPr>
+        <w:spacing w:after="0"/>
+        <w:ind w:firstLine="720"/>
+      </w:pPr>
+      <w:r>
+        <w:t>SET “attribute”</w:t>
+      </w:r>
+    </w:p>
+    <w:p>
+      <w:pPr>
+        <w:spacing w:after="0"/>
+        <w:ind w:firstLine="720"/>
+      </w:pPr>
+      <w:r>
+        <w:t>WHERE (RNo = @RNo) AND (RName = @RName) AND (RTime = @RTime</w:t>
+      </w:r>
+      <w:r>
+        <w:t>) AND (UserID = @</w:t>
+      </w:r>
+      <w:r>
+        <w:t>UserID</w:t>
+      </w:r>
       <w:r>
         <w:t>)</w:t>
       </w:r>
@@ -1573,7 +1705,7 @@
         <w:rPr>
           <w:highlight w:val="yellow"/>
         </w:rPr>
-        <w:t>Edit Recipe</w:t>
+        <w:t>Delete Recipe</w:t>
       </w:r>
     </w:p>
     <w:p>
@@ -1607,6 +1739,156 @@
     <w:p>
       <w:pPr>
         <w:spacing w:after="0"/>
+        <w:rPr>
+          <w:b/>
+        </w:rPr>
+      </w:pPr>
+      <w:r>
+        <w:rPr>
+          <w:b/>
+        </w:rPr>
+        <w:t>Pseudocode:</w:t>
+      </w:r>
+      <w:r>
+        <w:rPr>
+          <w:b/>
+        </w:rPr>
+        <w:t xml:space="preserve"> </w:t>
+      </w:r>
+    </w:p>
+    <w:p>
+      <w:pPr>
+        <w:spacing w:after="0"/>
+      </w:pPr>
+      <w:r>
+        <w:t>Connect to the database</w:t>
+      </w:r>
+    </w:p>
+    <w:p>
+      <w:pPr>
+        <w:spacing w:after="0"/>
+      </w:pPr>
+      <w:r>
+        <w:t>Query =</w:t>
+      </w:r>
+      <w:r>
+        <w:t xml:space="preserve"> DELETE FROM Recipe</w:t>
+      </w:r>
+    </w:p>
+    <w:p>
+      <w:pPr>
+        <w:spacing w:after="0"/>
+        <w:ind w:firstLine="720"/>
+      </w:pPr>
+      <w:r>
+        <w:t>WHERE (RNo = @RNo) AND (RName = @RName) AND (RTime = @RTime) AND (UserID = @UserID);</w:t>
+      </w:r>
+    </w:p>
+    <w:p>
+      <w:pPr>
+        <w:spacing w:after="0"/>
+      </w:pPr>
+      <w:r>
+        <w:t>CASCADE</w:t>
+      </w:r>
+    </w:p>
+    <w:p>
+      <w:pPr>
+        <w:spacing w:after="0"/>
+      </w:pPr>
+      <w:r>
+        <w:t>Parse Query</w:t>
+      </w:r>
+    </w:p>
+    <w:p>
+      <w:pPr>
+        <w:spacing w:after="0"/>
+      </w:pPr>
+      <w:r>
+        <w:t>Execute Query</w:t>
+      </w:r>
+    </w:p>
+    <w:p>
+      <w:pPr>
+        <w:spacing w:after="0"/>
+      </w:pPr>
+      <w:r>
+        <w:t>Close connection to database</w:t>
+      </w:r>
+    </w:p>
+    <w:p>
+      <w:pPr>
+        <w:spacing w:after="0"/>
+      </w:pPr>
+    </w:p>
+    <w:p>
+      <w:pPr>
+        <w:rPr>
+          <w:b/>
+        </w:rPr>
+      </w:pPr>
+    </w:p>
+    <w:p>
+      <w:pPr>
+        <w:rPr>
+          <w:b/>
+        </w:rPr>
+      </w:pPr>
+    </w:p>
+    <w:p>
+      <w:pPr>
+        <w:spacing w:after="0"/>
+      </w:pPr>
+      <w:r>
+        <w:rPr>
+          <w:b/>
+        </w:rPr>
+        <w:t xml:space="preserve">Function: </w:t>
+      </w:r>
+      <w:r>
+        <w:rPr>
+          <w:highlight w:val="yellow"/>
+        </w:rPr>
+        <w:t>Add Favorite</w:t>
+      </w:r>
+    </w:p>
+    <w:p>
+      <w:pPr>
+        <w:spacing w:after="0"/>
+      </w:pPr>
+      <w:r>
+        <w:rPr>
+          <w:b/>
+        </w:rPr>
+        <w:t xml:space="preserve">Inputs: </w:t>
+      </w:r>
+      <w:r>
+        <w:t>@UserID</w:t>
+      </w:r>
+      <w:r>
+        <w:t>, @RNo,</w:t>
+      </w:r>
+      <w:r>
+        <w:t xml:space="preserve"> @FName, @RRating</w:t>
+      </w:r>
+    </w:p>
+    <w:p>
+      <w:pPr>
+        <w:spacing w:after="0"/>
+      </w:pPr>
+      <w:r>
+        <w:rPr>
+          <w:b/>
+        </w:rPr>
+        <w:t xml:space="preserve">Outputs: </w:t>
+      </w:r>
+      <w:r>
+        <w:t>None</w:t>
+      </w:r>
+    </w:p>
+    <w:p>
+      <w:pPr>
+        <w:spacing w:after="0"/>
       </w:pPr>
       <w:r>
         <w:rPr>
@@ -1631,58 +1913,10 @@
         <w:t>Query =</w:t>
       </w:r>
       <w:r>
-        <w:t xml:space="preserve"> UPDATE Recipe</w:t>
-      </w:r>
-    </w:p>
-    <w:p>
-      <w:pPr>
-        <w:spacing w:after="0"/>
-        <w:ind w:firstLine="720"/>
-      </w:pPr>
-      <w:r>
-        <w:t>SET “attribute”</w:t>
-      </w:r>
-    </w:p>
-    <w:p>
-      <w:pPr>
-        <w:spacing w:after="0"/>
-        <w:ind w:firstLine="720"/>
-      </w:pPr>
-      <w:r>
-        <w:t xml:space="preserve">WHERE (RNo = </w:t>
-      </w:r>
-      <w:r>
-        <w:t>@RNo</w:t>
-      </w:r>
-      <w:r>
-        <w:t>) AND</w:t>
-      </w:r>
-      <w:r>
-        <w:t xml:space="preserve"> </w:t>
-      </w:r>
-      <w:r>
-        <w:t xml:space="preserve">(RName = </w:t>
-      </w:r>
-      <w:r>
-        <w:t>@RName</w:t>
-      </w:r>
-      <w:r>
-        <w:t xml:space="preserve">) AND (RTime = </w:t>
-      </w:r>
-      <w:r>
-        <w:t>@RTime</w:t>
-      </w:r>
-      <w:r>
-        <w:t>) AND (UserID = @</w:t>
-      </w:r>
-      <w:r>
-        <w:t>UserID</w:t>
-      </w:r>
-      <w:r>
-        <w:t>)</w:t>
-      </w:r>
-      <w:r>
-        <w:t>;</w:t>
+        <w:t xml:space="preserve"> INSERT INTO Favorite (</w:t>
+      </w:r>
+      <w:r>
+        <w:t>@UserID, @RNo, @FName, @RRating)</w:t>
       </w:r>
     </w:p>
     <w:p>
@@ -1716,9 +1950,7 @@
     </w:p>
     <w:p>
       <w:pPr>
-        <w:rPr>
-          <w:b/>
-        </w:rPr>
+        <w:spacing w:after="0"/>
       </w:pPr>
     </w:p>
     <w:p>
@@ -1735,7 +1967,7 @@
         <w:rPr>
           <w:highlight w:val="yellow"/>
         </w:rPr>
-        <w:t>Delete Recipe</w:t>
+        <w:t>Remove Favorite</w:t>
       </w:r>
     </w:p>
     <w:p>
@@ -1749,7 +1981,7 @@
         <w:t xml:space="preserve">Inputs: </w:t>
       </w:r>
       <w:r>
-        <w:t>@RNo, @RName, @RTime, @UserID</w:t>
+        <w:t>@UserID, @RNo, @FName, @RRating</w:t>
       </w:r>
     </w:p>
     <w:p>
@@ -1769,27 +2001,13 @@
     <w:p>
       <w:pPr>
         <w:spacing w:after="0"/>
-        <w:rPr>
-          <w:b/>
-        </w:rPr>
-      </w:pPr>
-      <w:r>
-        <w:rPr>
-          <w:b/>
-        </w:rPr>
-        <w:t>Pseudocode:</w:t>
-      </w:r>
-      <w:r>
-        <w:rPr>
-          <w:b/>
-        </w:rPr>
-        <w:t xml:space="preserve"> </w:t>
-      </w:r>
-    </w:p>
-    <w:p>
-      <w:pPr>
-        <w:spacing w:after="0"/>
-      </w:pPr>
+      </w:pPr>
+      <w:r>
+        <w:rPr>
+          <w:b/>
+        </w:rPr>
+        <w:t xml:space="preserve">Pseudocode: </w:t>
+      </w:r>
       <w:r>
         <w:t>Connect to the database</w:t>
       </w:r>
@@ -1802,256 +2020,6 @@
         <w:t>Query =</w:t>
       </w:r>
       <w:r>
-        <w:t xml:space="preserve"> DELETE FROM Recipe</w:t>
-      </w:r>
-    </w:p>
-    <w:p>
-      <w:pPr>
-        <w:spacing w:after="0"/>
-        <w:ind w:firstLine="720"/>
-      </w:pPr>
-      <w:r>
-        <w:t xml:space="preserve">WHERE </w:t>
-      </w:r>
-      <w:r>
-        <w:t>(RNo = @RNo) AND (RName = @RName) AND (RTime = @RTime) AND (UserID = @UserID);</w:t>
-      </w:r>
-    </w:p>
-    <w:p>
-      <w:pPr>
-        <w:spacing w:after="0"/>
-      </w:pPr>
-      <w:r>
-        <w:t>Parse Query</w:t>
-      </w:r>
-    </w:p>
-    <w:p>
-      <w:pPr>
-        <w:spacing w:after="0"/>
-      </w:pPr>
-      <w:r>
-        <w:t>Execute Query</w:t>
-      </w:r>
-    </w:p>
-    <w:p>
-      <w:pPr>
-        <w:spacing w:after="0"/>
-      </w:pPr>
-      <w:r>
-        <w:t>Close connection to database</w:t>
-      </w:r>
-    </w:p>
-    <w:p>
-      <w:pPr>
-        <w:spacing w:after="0"/>
-      </w:pPr>
-    </w:p>
-    <w:p>
-      <w:pPr>
-        <w:rPr>
-          <w:b/>
-        </w:rPr>
-      </w:pPr>
-    </w:p>
-    <w:p>
-      <w:pPr>
-        <w:rPr>
-          <w:b/>
-        </w:rPr>
-      </w:pPr>
-    </w:p>
-    <w:p>
-      <w:pPr>
-        <w:spacing w:after="0"/>
-      </w:pPr>
-      <w:r>
-        <w:rPr>
-          <w:b/>
-        </w:rPr>
-        <w:lastRenderedPageBreak/>
-        <w:t xml:space="preserve">Function: </w:t>
-      </w:r>
-      <w:r>
-        <w:rPr>
-          <w:highlight w:val="yellow"/>
-        </w:rPr>
-        <w:t>Add Favorite</w:t>
-      </w:r>
-    </w:p>
-    <w:p>
-      <w:pPr>
-        <w:spacing w:after="0"/>
-      </w:pPr>
-      <w:r>
-        <w:rPr>
-          <w:b/>
-        </w:rPr>
-        <w:t xml:space="preserve">Inputs: </w:t>
-      </w:r>
-      <w:r>
-        <w:t>@UserID</w:t>
-      </w:r>
-      <w:r>
-        <w:t xml:space="preserve">, </w:t>
-      </w:r>
-      <w:r>
-        <w:t>@RNo,</w:t>
-      </w:r>
-      <w:r>
-        <w:t xml:space="preserve"> @FName, @RRating</w:t>
-      </w:r>
-    </w:p>
-    <w:p>
-      <w:pPr>
-        <w:spacing w:after="0"/>
-      </w:pPr>
-      <w:r>
-        <w:rPr>
-          <w:b/>
-        </w:rPr>
-        <w:t xml:space="preserve">Outputs: </w:t>
-      </w:r>
-      <w:r>
-        <w:t>None</w:t>
-      </w:r>
-    </w:p>
-    <w:p>
-      <w:pPr>
-        <w:spacing w:after="0"/>
-      </w:pPr>
-      <w:r>
-        <w:rPr>
-          <w:b/>
-        </w:rPr>
-        <w:t xml:space="preserve">Pseudocode: </w:t>
-      </w:r>
-    </w:p>
-    <w:p>
-      <w:pPr>
-        <w:spacing w:after="0"/>
-      </w:pPr>
-      <w:r>
-        <w:t>Connect to the database</w:t>
-      </w:r>
-    </w:p>
-    <w:p>
-      <w:pPr>
-        <w:spacing w:after="0"/>
-      </w:pPr>
-      <w:r>
-        <w:t>Query =</w:t>
-      </w:r>
-      <w:r>
-        <w:t xml:space="preserve"> INSERT INTO Favorite (</w:t>
-      </w:r>
-      <w:r>
-        <w:t>@UserID, @RNo, @FName, @RRating</w:t>
-      </w:r>
-      <w:r>
-        <w:t>)</w:t>
-      </w:r>
-    </w:p>
-    <w:p>
-      <w:pPr>
-        <w:spacing w:after="0"/>
-      </w:pPr>
-      <w:r>
-        <w:t>Parse Query</w:t>
-      </w:r>
-    </w:p>
-    <w:p>
-      <w:pPr>
-        <w:spacing w:after="0"/>
-      </w:pPr>
-      <w:r>
-        <w:t>Execute Query</w:t>
-      </w:r>
-    </w:p>
-    <w:p>
-      <w:pPr>
-        <w:spacing w:after="0"/>
-      </w:pPr>
-      <w:r>
-        <w:t>Close connection to database</w:t>
-      </w:r>
-    </w:p>
-    <w:p>
-      <w:pPr>
-        <w:spacing w:after="0"/>
-      </w:pPr>
-    </w:p>
-    <w:p>
-      <w:pPr>
-        <w:spacing w:after="0"/>
-      </w:pPr>
-    </w:p>
-    <w:p>
-      <w:pPr>
-        <w:spacing w:after="0"/>
-      </w:pPr>
-      <w:r>
-        <w:rPr>
-          <w:b/>
-        </w:rPr>
-        <w:t xml:space="preserve">Function: </w:t>
-      </w:r>
-      <w:r>
-        <w:rPr>
-          <w:highlight w:val="yellow"/>
-        </w:rPr>
-        <w:t>Remove Favorite</w:t>
-      </w:r>
-    </w:p>
-    <w:p>
-      <w:pPr>
-        <w:spacing w:after="0"/>
-      </w:pPr>
-      <w:r>
-        <w:rPr>
-          <w:b/>
-        </w:rPr>
-        <w:t xml:space="preserve">Inputs: </w:t>
-      </w:r>
-      <w:r>
-        <w:t>@UserID, @RNo, @FName, @RRating</w:t>
-      </w:r>
-    </w:p>
-    <w:p>
-      <w:pPr>
-        <w:spacing w:after="0"/>
-      </w:pPr>
-      <w:r>
-        <w:rPr>
-          <w:b/>
-        </w:rPr>
-        <w:t xml:space="preserve">Outputs: </w:t>
-      </w:r>
-      <w:r>
-        <w:t>None</w:t>
-      </w:r>
-    </w:p>
-    <w:p>
-      <w:pPr>
-        <w:spacing w:after="0"/>
-      </w:pPr>
-      <w:r>
-        <w:rPr>
-          <w:b/>
-        </w:rPr>
-        <w:t xml:space="preserve">Pseudocode: </w:t>
-      </w:r>
-      <w:r>
-        <w:t>Connect to the database</w:t>
-      </w:r>
-    </w:p>
-    <w:p>
-      <w:pPr>
-        <w:spacing w:after="0"/>
-      </w:pPr>
-      <w:r>
-        <w:t>Query =</w:t>
-      </w:r>
-      <w:r>
         <w:t xml:space="preserve"> DELETE FROM Favorite</w:t>
       </w:r>
     </w:p>
@@ -2060,51 +2028,15 @@
         <w:spacing w:after="0"/>
       </w:pPr>
       <w:r>
-        <w:t xml:space="preserve">WHERE (UserID = </w:t>
-      </w:r>
-      <w:r>
-        <w:t>@UserID</w:t>
-      </w:r>
-      <w:r>
-        <w:t>) AND</w:t>
-      </w:r>
-      <w:r>
-        <w:t xml:space="preserve"> </w:t>
-      </w:r>
-      <w:r>
-        <w:t xml:space="preserve">(RNo = </w:t>
-      </w:r>
-      <w:r>
-        <w:t>@RNo</w:t>
-      </w:r>
-      <w:r>
-        <w:t>) AND</w:t>
-      </w:r>
-      <w:r>
-        <w:t xml:space="preserve"> </w:t>
-      </w:r>
-      <w:r>
-        <w:t xml:space="preserve">(FName = </w:t>
-      </w:r>
-      <w:r>
-        <w:t>@FName</w:t>
-      </w:r>
-      <w:r>
-        <w:t>) AND (RRating=</w:t>
-      </w:r>
-      <w:r>
-        <w:t xml:space="preserve"> @RRating</w:t>
-      </w:r>
-      <w:r>
-        <w:t>)</w:t>
-      </w:r>
+        <w:t>WHERE (UserID = @UserID) AND (RNo = @RNo) AND (FName = @FName) AND (RRating= @RRating)</w:t>
+      </w:r>
+    </w:p>
+    <w:p>
+      <w:pPr>
+        <w:spacing w:after="0"/>
+      </w:pPr>
       <w:bookmarkStart w:id="0" w:name="_GoBack"/>
       <w:bookmarkEnd w:id="0"/>
-    </w:p>
-    <w:p>
-      <w:pPr>
-        <w:spacing w:after="0"/>
-      </w:pPr>
       <w:r>
         <w:t>Parse Query</w:t>
       </w:r>
@@ -2328,6 +2260,7 @@
     <w:lsdException w:name="HTML Sample" w:semiHidden="1" w:unhideWhenUsed="1"/>
     <w:lsdException w:name="HTML Typewriter" w:semiHidden="1" w:unhideWhenUsed="1"/>
     <w:lsdException w:name="HTML Variable" w:semiHidden="1" w:unhideWhenUsed="1"/>
+    <w:lsdException w:name="Normal Table" w:semiHidden="1" w:unhideWhenUsed="1"/>
     <w:lsdException w:name="annotation subject" w:semiHidden="1" w:unhideWhenUsed="1"/>
     <w:lsdException w:name="No List" w:semiHidden="1" w:unhideWhenUsed="1"/>
     <w:lsdException w:name="Outline List 1" w:semiHidden="1" w:unhideWhenUsed="1"/>
@@ -2371,8 +2304,10 @@
     <w:lsdException w:name="Table Elegant" w:semiHidden="1" w:unhideWhenUsed="1"/>
     <w:lsdException w:name="Table Professional" w:semiHidden="1" w:unhideWhenUsed="1"/>
     <w:lsdException w:name="Table Subtle 1" w:semiHidden="1" w:unhideWhenUsed="1"/>
+    <w:lsdException w:name="Table Subtle 2" w:semiHidden="1" w:unhideWhenUsed="1"/>
     <w:lsdException w:name="Table Web 1" w:semiHidden="1" w:unhideWhenUsed="1"/>
     <w:lsdException w:name="Table Web 2" w:semiHidden="1" w:unhideWhenUsed="1"/>
+    <w:lsdException w:name="Table Web 3" w:semiHidden="1" w:unhideWhenUsed="1"/>
     <w:lsdException w:name="Balloon Text" w:semiHidden="1" w:unhideWhenUsed="1"/>
     <w:lsdException w:name="Table Grid" w:uiPriority="39"/>
     <w:lsdException w:name="Table Theme" w:semiHidden="1" w:unhideWhenUsed="1"/>

</xml_diff>